<commit_message>
Added testcases docs and updated system specs
</commit_message>
<xml_diff>
--- a/Life_Cycle_Data/Block_Diagrams/System Specification.docx
+++ b/Life_Cycle_Data/Block_Diagrams/System Specification.docx
@@ -79,10 +79,10 @@
       </w:pPr>
       <w:r>
         <w:drawing>
-          <wp:inline xmlns:wp14="http://schemas.microsoft.com/office/word/2010/wordprocessingDrawing" wp14:editId="25532753" wp14:anchorId="36140A38">
-            <wp:extent cx="3844131" cy="5524500"/>
+          <wp:inline xmlns:wp14="http://schemas.microsoft.com/office/word/2010/wordprocessingDrawing" wp14:editId="6EA8DA65" wp14:anchorId="36140A38">
+            <wp:extent cx="3844131" cy="5524498"/>
             <wp:effectExtent l="0" t="0" r="0" b="0"/>
-            <wp:docPr id="589069037" name="" title=""/>
+            <wp:docPr id="1940011463" name="" title=""/>
             <wp:cNvGraphicFramePr>
               <a:graphicFrameLocks noChangeAspect="1"/>
             </wp:cNvGraphicFramePr>
@@ -94,10 +94,10 @@
                     <pic:cNvPicPr/>
                   </pic:nvPicPr>
                   <pic:blipFill>
-                    <a:blip r:embed="R66a984920b4444ce">
-                      <a:extLst>
+                    <a:blip r:embed="R79930fb95caa42ff">
+                      <a:extLst xmlns:a="http://schemas.openxmlformats.org/drawingml/2006/main">
                         <a:ext xmlns:a="http://schemas.openxmlformats.org/drawingml/2006/main" uri="{28A0092B-C50C-407E-A947-70E740481C1C}">
-                          <a14:useLocalDpi val="0"/>
+                          <a14:useLocalDpi xmlns:a14="http://schemas.microsoft.com/office/drawing/2010/main" val="0"/>
                         </a:ext>
                       </a:extLst>
                     </a:blip>
@@ -106,9 +106,9 @@
                     </a:stretch>
                   </pic:blipFill>
                   <pic:spPr>
-                    <a:xfrm>
+                    <a:xfrm rot="0" flipH="0" flipV="0">
                       <a:off x="0" y="0"/>
-                      <a:ext cx="3844131" cy="5524500"/>
+                      <a:ext cx="3844131" cy="5524498"/>
                     </a:xfrm>
                     <a:prstGeom prst="rect">
                       <a:avLst/>
@@ -343,7 +343,7 @@
         <w:t>Inputs:</w:t>
       </w:r>
     </w:p>
-    <w:p xmlns:wp14="http://schemas.microsoft.com/office/word/2010/wordml" wp14:textId="2395221B">
+    <w:p xmlns:wp14="http://schemas.microsoft.com/office/word/2010/wordml" wp14:textId="2A59963F">
       <w:pPr>
         <w:pStyle w:val="ListParagraph"/>
         <w:numPr>
@@ -370,10 +370,10 @@
           <w:b w:val="0"/>
           <w:bCs w:val="0"/>
         </w:rPr>
-        <w:t>i_trigger_in’</w:t>
-      </w:r>
-    </w:p>
-    <w:p xmlns:wp14="http://schemas.microsoft.com/office/word/2010/wordml" wp14:textId="2D2464DB">
+        <w:t>trigger_in’</w:t>
+      </w:r>
+    </w:p>
+    <w:p xmlns:wp14="http://schemas.microsoft.com/office/word/2010/wordml" wp14:textId="39DE4771">
       <w:pPr>
         <w:pStyle w:val="ListParagraph"/>
         <w:numPr>
@@ -392,10 +392,10 @@
           <w:b w:val="0"/>
           <w:bCs w:val="0"/>
         </w:rPr>
-        <w:t>'i_reset_n’</w:t>
-      </w:r>
-    </w:p>
-    <w:p xmlns:wp14="http://schemas.microsoft.com/office/word/2010/wordml" wp14:textId="6E7EA102">
+        <w:t>'reset_n’</w:t>
+      </w:r>
+    </w:p>
+    <w:p xmlns:wp14="http://schemas.microsoft.com/office/word/2010/wordml" wp14:textId="34CA63B6">
       <w:pPr>
         <w:pStyle w:val="ListParagraph"/>
         <w:numPr>
@@ -421,7 +421,7 @@
           <w:b w:val="0"/>
           <w:bCs w:val="0"/>
         </w:rPr>
-        <w:t>i_sys_clk</w:t>
+        <w:t>sys_clk</w:t>
       </w:r>
       <w:r>
         <w:rPr>
@@ -500,7 +500,7 @@
         <w:t>ts:</w:t>
       </w:r>
     </w:p>
-    <w:p xmlns:wp14="http://schemas.microsoft.com/office/word/2010/wordml" wp14:textId="650542D6">
+    <w:p xmlns:wp14="http://schemas.microsoft.com/office/word/2010/wordml" wp14:textId="17F7A977">
       <w:pPr>
         <w:pStyle w:val="ListParagraph"/>
         <w:numPr>
@@ -526,8 +526,15 @@
         </w:rPr>
         <w:t>‘seg_out1’</w:t>
       </w:r>
-    </w:p>
-    <w:p xmlns:wp14="http://schemas.microsoft.com/office/word/2010/wordml" wp14:textId="291A32EF">
+      <w:r>
+        <w:rPr>
+          <w:b w:val="0"/>
+          <w:bCs w:val="0"/>
+        </w:rPr>
+        <w:t xml:space="preserve"> (vector [7:0])</w:t>
+      </w:r>
+    </w:p>
+    <w:p xmlns:wp14="http://schemas.microsoft.com/office/word/2010/wordml" wp14:textId="5E6E7BE8">
       <w:pPr>
         <w:pStyle w:val="ListParagraph"/>
         <w:numPr>
@@ -553,8 +560,15 @@
         </w:rPr>
         <w:t>‘seg_out2’</w:t>
       </w:r>
-    </w:p>
-    <w:p xmlns:wp14="http://schemas.microsoft.com/office/word/2010/wordml" wp14:textId="2652E305">
+      <w:r>
+        <w:rPr>
+          <w:b w:val="0"/>
+          <w:bCs w:val="0"/>
+        </w:rPr>
+        <w:t xml:space="preserve"> (vector [7:0])</w:t>
+      </w:r>
+    </w:p>
+    <w:p xmlns:wp14="http://schemas.microsoft.com/office/word/2010/wordml" wp14:textId="612BBC30">
       <w:pPr>
         <w:pStyle w:val="ListParagraph"/>
         <w:numPr>
@@ -580,8 +594,15 @@
         </w:rPr>
         <w:t>‘seg_out3’</w:t>
       </w:r>
-    </w:p>
-    <w:p xmlns:wp14="http://schemas.microsoft.com/office/word/2010/wordml" wp14:textId="16FD68B7">
+      <w:r>
+        <w:rPr>
+          <w:b w:val="0"/>
+          <w:bCs w:val="0"/>
+        </w:rPr>
+        <w:t xml:space="preserve"> (vector [7:0])</w:t>
+      </w:r>
+    </w:p>
+    <w:p xmlns:wp14="http://schemas.microsoft.com/office/word/2010/wordml" wp14:textId="1E67968F">
       <w:pPr>
         <w:pStyle w:val="ListParagraph"/>
         <w:numPr>
@@ -607,8 +628,15 @@
         </w:rPr>
         <w:t>‘seg_out4’</w:t>
       </w:r>
-    </w:p>
-    <w:p xmlns:wp14="http://schemas.microsoft.com/office/word/2010/wordml" wp14:textId="5E848EA6">
+      <w:r>
+        <w:rPr>
+          <w:b w:val="0"/>
+          <w:bCs w:val="0"/>
+        </w:rPr>
+        <w:t xml:space="preserve"> (vector [7:0])</w:t>
+      </w:r>
+    </w:p>
+    <w:p xmlns:wp14="http://schemas.microsoft.com/office/word/2010/wordml" wp14:textId="62ACCE55">
       <w:pPr>
         <w:pStyle w:val="ListParagraph"/>
         <w:numPr>
@@ -634,6 +662,13 @@
         </w:rPr>
         <w:t>‘seg_out5’</w:t>
       </w:r>
+      <w:r>
+        <w:rPr>
+          <w:b w:val="0"/>
+          <w:bCs w:val="0"/>
+        </w:rPr>
+        <w:t xml:space="preserve"> (vector [7:0])</w:t>
+      </w:r>
     </w:p>
     <w:p xmlns:wp14="http://schemas.microsoft.com/office/word/2010/wordml" wp14:textId="7CFB8FF8">
       <w:pPr>
@@ -845,7 +880,7 @@
           <w:b w:val="0"/>
           <w:bCs w:val="0"/>
         </w:rPr>
-        <w:t>‘i_trigger_in’</w:t>
+        <w:t>‘i_trigger’</w:t>
       </w:r>
     </w:p>
     <w:p>
@@ -889,7 +924,7 @@
           <w:b w:val="0"/>
           <w:bCs w:val="0"/>
         </w:rPr>
-        <w:t>‘i_sys_clk’</w:t>
+        <w:t>‘i_sclk’</w:t>
       </w:r>
     </w:p>
     <w:p>
@@ -933,7 +968,21 @@
           <w:b w:val="0"/>
           <w:bCs w:val="0"/>
         </w:rPr>
-        <w:t>‘o_latch_count’</w:t>
+        <w:t>‘</w:t>
+      </w:r>
+      <w:r>
+        <w:rPr>
+          <w:b w:val="0"/>
+          <w:bCs w:val="0"/>
+        </w:rPr>
+        <w:t>o_latchcount</w:t>
+      </w:r>
+      <w:r>
+        <w:rPr>
+          <w:b w:val="0"/>
+          <w:bCs w:val="0"/>
+        </w:rPr>
+        <w:t>’</w:t>
       </w:r>
     </w:p>
     <w:p>
@@ -955,7 +1004,21 @@
           <w:b w:val="0"/>
           <w:bCs w:val="0"/>
         </w:rPr>
-        <w:t>‘o_count_init’</w:t>
+        <w:t>‘</w:t>
+      </w:r>
+      <w:r>
+        <w:rPr>
+          <w:b w:val="0"/>
+          <w:bCs w:val="0"/>
+        </w:rPr>
+        <w:t>o_countinit</w:t>
+      </w:r>
+      <w:r>
+        <w:rPr>
+          <w:b w:val="0"/>
+          <w:bCs w:val="0"/>
+        </w:rPr>
+        <w:t>’</w:t>
       </w:r>
     </w:p>
     <w:p>
@@ -979,15 +1042,13 @@
         </w:rPr>
         <w:t>‘</w:t>
       </w:r>
-      <w:proofErr w:type="spellStart"/>
-      <w:r>
-        <w:rPr>
-          <w:b w:val="0"/>
-          <w:bCs w:val="0"/>
-        </w:rPr>
-        <w:t>o_count_enb</w:t>
-      </w:r>
-      <w:proofErr w:type="spellEnd"/>
+      <w:r>
+        <w:rPr>
+          <w:b w:val="0"/>
+          <w:bCs w:val="0"/>
+        </w:rPr>
+        <w:t>o_countenb</w:t>
+      </w:r>
       <w:r>
         <w:rPr>
           <w:b w:val="0"/>
@@ -1289,7 +1350,21 @@
           <w:b w:val="0"/>
           <w:bCs w:val="0"/>
         </w:rPr>
-        <w:t>‘I_timer_enb’</w:t>
+        <w:t>‘</w:t>
+      </w:r>
+      <w:r>
+        <w:rPr>
+          <w:b w:val="0"/>
+          <w:bCs w:val="0"/>
+        </w:rPr>
+        <w:t>I_timerenb</w:t>
+      </w:r>
+      <w:r>
+        <w:rPr>
+          <w:b w:val="0"/>
+          <w:bCs w:val="0"/>
+        </w:rPr>
+        <w:t>’</w:t>
       </w:r>
     </w:p>
     <w:p>
@@ -1311,7 +1386,7 @@
           <w:b w:val="0"/>
           <w:bCs w:val="0"/>
         </w:rPr>
-        <w:t>‘i_sys_clk’</w:t>
+        <w:t>‘i_sclk’</w:t>
       </w:r>
     </w:p>
     <w:p>
@@ -1409,15 +1484,13 @@
         </w:rPr>
         <w:t>‘</w:t>
       </w:r>
-      <w:proofErr w:type="spellStart"/>
-      <w:r>
-        <w:rPr>
-          <w:b w:val="0"/>
-          <w:bCs w:val="0"/>
-        </w:rPr>
-        <w:t>o_base_tick</w:t>
-      </w:r>
-      <w:proofErr w:type="spellEnd"/>
+      <w:r>
+        <w:rPr>
+          <w:b w:val="0"/>
+          <w:bCs w:val="0"/>
+        </w:rPr>
+        <w:t>o_basetick</w:t>
+      </w:r>
       <w:r>
         <w:rPr>
           <w:b w:val="0"/>
@@ -1678,7 +1751,21 @@
           <w:b w:val="0"/>
           <w:bCs w:val="0"/>
         </w:rPr>
-        <w:t>‘i_base_tick’</w:t>
+        <w:t>‘i_</w:t>
+      </w:r>
+      <w:r>
+        <w:rPr>
+          <w:b w:val="0"/>
+          <w:bCs w:val="0"/>
+        </w:rPr>
+        <w:t>rtcclk</w:t>
+      </w:r>
+      <w:r>
+        <w:rPr>
+          <w:b w:val="0"/>
+          <w:bCs w:val="0"/>
+        </w:rPr>
+        <w:t>’</w:t>
       </w:r>
     </w:p>
     <w:p>
@@ -1749,6 +1836,7 @@
           <w:ilvl w:val="0"/>
           <w:numId w:val="13"/>
         </w:numPr>
+        <w:ind/>
         <w:rPr>
           <w:rFonts w:ascii="Calibri" w:hAnsi="Calibri" w:eastAsia="Calibri" w:cs="Calibri" w:asciiTheme="minorAscii" w:hAnsiTheme="minorAscii" w:eastAsiaTheme="minorAscii" w:cstheme="minorAscii"/>
           <w:b w:val="0"/>
@@ -1762,110 +1850,31 @@
           <w:b w:val="0"/>
           <w:bCs w:val="0"/>
         </w:rPr>
-        <w:t>‘o_count_out_0’</w:t>
-      </w:r>
-    </w:p>
-    <w:p>
-      <w:pPr>
-        <w:pStyle w:val="ListParagraph"/>
-        <w:numPr>
-          <w:ilvl w:val="0"/>
-          <w:numId w:val="13"/>
-        </w:numPr>
-        <w:rPr>
-          <w:rFonts w:ascii="Calibri" w:hAnsi="Calibri" w:eastAsia="Calibri" w:cs="Calibri" w:asciiTheme="minorAscii" w:hAnsiTheme="minorAscii" w:eastAsiaTheme="minorAscii" w:cstheme="minorAscii"/>
-          <w:b w:val="0"/>
-          <w:bCs w:val="0"/>
-          <w:sz w:val="22"/>
-          <w:szCs w:val="22"/>
-        </w:rPr>
-      </w:pPr>
-      <w:r>
-        <w:rPr>
-          <w:b w:val="0"/>
-          <w:bCs w:val="0"/>
-        </w:rPr>
-        <w:t>‘o_count_out_1’</w:t>
-      </w:r>
-    </w:p>
-    <w:p>
-      <w:pPr>
-        <w:pStyle w:val="ListParagraph"/>
-        <w:numPr>
-          <w:ilvl w:val="0"/>
-          <w:numId w:val="13"/>
-        </w:numPr>
-        <w:rPr>
-          <w:rFonts w:ascii="Calibri" w:hAnsi="Calibri" w:eastAsia="Calibri" w:cs="Calibri" w:asciiTheme="minorAscii" w:hAnsiTheme="minorAscii" w:eastAsiaTheme="minorAscii" w:cstheme="minorAscii"/>
-          <w:b w:val="0"/>
-          <w:bCs w:val="0"/>
-          <w:sz w:val="22"/>
-          <w:szCs w:val="22"/>
-        </w:rPr>
-      </w:pPr>
-      <w:r>
-        <w:rPr>
-          <w:b w:val="0"/>
-          <w:bCs w:val="0"/>
-        </w:rPr>
-        <w:t>‘o_count_out_2’</w:t>
-      </w:r>
-    </w:p>
-    <w:p>
-      <w:pPr>
-        <w:pStyle w:val="ListParagraph"/>
-        <w:numPr>
-          <w:ilvl w:val="0"/>
-          <w:numId w:val="13"/>
-        </w:numPr>
-        <w:rPr>
-          <w:rFonts w:ascii="Calibri" w:hAnsi="Calibri" w:eastAsia="Calibri" w:cs="Calibri" w:asciiTheme="minorAscii" w:hAnsiTheme="minorAscii" w:eastAsiaTheme="minorAscii" w:cstheme="minorAscii"/>
-          <w:b w:val="0"/>
-          <w:bCs w:val="0"/>
-          <w:sz w:val="22"/>
-          <w:szCs w:val="22"/>
-        </w:rPr>
-      </w:pPr>
-      <w:r>
-        <w:rPr>
-          <w:b w:val="0"/>
-          <w:bCs w:val="0"/>
-        </w:rPr>
-        <w:t>‘o_count_out_3’</w:t>
-      </w:r>
-    </w:p>
-    <w:p>
-      <w:pPr>
-        <w:pStyle w:val="ListParagraph"/>
-        <w:numPr>
-          <w:ilvl w:val="0"/>
-          <w:numId w:val="13"/>
-        </w:numPr>
-        <w:rPr>
-          <w:rFonts w:ascii="Calibri" w:hAnsi="Calibri" w:eastAsia="Calibri" w:cs="Calibri" w:asciiTheme="minorAscii" w:hAnsiTheme="minorAscii" w:eastAsiaTheme="minorAscii" w:cstheme="minorAscii"/>
-          <w:b w:val="0"/>
-          <w:bCs w:val="0"/>
-          <w:sz w:val="22"/>
-          <w:szCs w:val="22"/>
-        </w:rPr>
-      </w:pPr>
-      <w:r>
-        <w:rPr>
-          <w:b w:val="0"/>
-          <w:bCs w:val="0"/>
-        </w:rPr>
-        <w:t>‘o_count_out_4’</w:t>
-      </w:r>
-    </w:p>
-    <w:p>
-      <w:pPr>
-        <w:pStyle w:val="Normal"/>
-        <w:ind w:left="0"/>
-        <w:rPr>
-          <w:b w:val="0"/>
-          <w:bCs w:val="0"/>
-        </w:rPr>
-      </w:pPr>
+        <w:t>‘</w:t>
+      </w:r>
+      <w:proofErr w:type="spellStart"/>
+      <w:r>
+        <w:rPr>
+          <w:b w:val="0"/>
+          <w:bCs w:val="0"/>
+        </w:rPr>
+        <w:t>o_count</w:t>
+      </w:r>
+      <w:proofErr w:type="spellEnd"/>
+      <w:r>
+        <w:rPr>
+          <w:b w:val="0"/>
+          <w:bCs w:val="0"/>
+        </w:rPr>
+        <w:t>’</w:t>
+      </w:r>
+      <w:r>
+        <w:rPr>
+          <w:b w:val="0"/>
+          <w:bCs w:val="0"/>
+        </w:rPr>
+        <w:t xml:space="preserve"> (vector [19:0])</w:t>
+      </w:r>
     </w:p>
     <w:p>
       <w:pPr>
@@ -2078,6 +2087,7 @@
           <w:numId w:val="15"/>
         </w:numPr>
         <w:rPr>
+          <w:rFonts w:ascii="Calibri" w:hAnsi="Calibri" w:eastAsia="Calibri" w:cs="Calibri" w:asciiTheme="minorAscii" w:hAnsiTheme="minorAscii" w:eastAsiaTheme="minorAscii" w:cstheme="minorAscii"/>
           <w:b w:val="0"/>
           <w:bCs w:val="0"/>
           <w:sz w:val="22"/>
@@ -2089,99 +2099,7 @@
           <w:b w:val="0"/>
           <w:bCs w:val="0"/>
         </w:rPr>
-        <w:t>‘i_digit_0’</w:t>
-      </w:r>
-    </w:p>
-    <w:p>
-      <w:pPr>
-        <w:pStyle w:val="ListParagraph"/>
-        <w:numPr>
-          <w:ilvl w:val="0"/>
-          <w:numId w:val="15"/>
-        </w:numPr>
-        <w:rPr>
-          <w:rFonts w:ascii="Calibri" w:hAnsi="Calibri" w:eastAsia="Calibri" w:cs="Calibri" w:asciiTheme="minorAscii" w:hAnsiTheme="minorAscii" w:eastAsiaTheme="minorAscii" w:cstheme="minorAscii"/>
-          <w:b w:val="0"/>
-          <w:bCs w:val="0"/>
-          <w:sz w:val="22"/>
-          <w:szCs w:val="22"/>
-        </w:rPr>
-      </w:pPr>
-      <w:r>
-        <w:rPr>
-          <w:b w:val="0"/>
-          <w:bCs w:val="0"/>
-        </w:rPr>
-        <w:t>‘i_digit_1’</w:t>
-      </w:r>
-    </w:p>
-    <w:p>
-      <w:pPr>
-        <w:pStyle w:val="ListParagraph"/>
-        <w:numPr>
-          <w:ilvl w:val="0"/>
-          <w:numId w:val="15"/>
-        </w:numPr>
-        <w:rPr>
-          <w:rFonts w:ascii="Calibri" w:hAnsi="Calibri" w:eastAsia="Calibri" w:cs="Calibri" w:asciiTheme="minorAscii" w:hAnsiTheme="minorAscii" w:eastAsiaTheme="minorAscii" w:cstheme="minorAscii"/>
-          <w:b w:val="0"/>
-          <w:bCs w:val="0"/>
-          <w:sz w:val="22"/>
-          <w:szCs w:val="22"/>
-        </w:rPr>
-      </w:pPr>
-      <w:r>
-        <w:rPr>
-          <w:b w:val="0"/>
-          <w:bCs w:val="0"/>
-        </w:rPr>
-        <w:t>‘i_digit_2’</w:t>
-      </w:r>
-    </w:p>
-    <w:p>
-      <w:pPr>
-        <w:pStyle w:val="ListParagraph"/>
-        <w:numPr>
-          <w:ilvl w:val="0"/>
-          <w:numId w:val="15"/>
-        </w:numPr>
-        <w:rPr>
-          <w:rFonts w:ascii="Calibri" w:hAnsi="Calibri" w:eastAsia="Calibri" w:cs="Calibri" w:asciiTheme="minorAscii" w:hAnsiTheme="minorAscii" w:eastAsiaTheme="minorAscii" w:cstheme="minorAscii"/>
-          <w:b w:val="0"/>
-          <w:bCs w:val="0"/>
-          <w:sz w:val="22"/>
-          <w:szCs w:val="22"/>
-        </w:rPr>
-      </w:pPr>
-      <w:r>
-        <w:rPr>
-          <w:b w:val="0"/>
-          <w:bCs w:val="0"/>
-        </w:rPr>
-        <w:t>‘i_digit_3’</w:t>
-      </w:r>
-    </w:p>
-    <w:p>
-      <w:pPr>
-        <w:pStyle w:val="ListParagraph"/>
-        <w:numPr>
-          <w:ilvl w:val="0"/>
-          <w:numId w:val="15"/>
-        </w:numPr>
-        <w:rPr>
-          <w:rFonts w:ascii="Calibri" w:hAnsi="Calibri" w:eastAsia="Calibri" w:cs="Calibri" w:asciiTheme="minorAscii" w:hAnsiTheme="minorAscii" w:eastAsiaTheme="minorAscii" w:cstheme="minorAscii"/>
-          <w:b w:val="0"/>
-          <w:bCs w:val="0"/>
-          <w:sz w:val="22"/>
-          <w:szCs w:val="22"/>
-        </w:rPr>
-      </w:pPr>
-      <w:r>
-        <w:rPr>
-          <w:b w:val="0"/>
-          <w:bCs w:val="0"/>
-        </w:rPr>
-        <w:t>‘i_digit_4’</w:t>
+        <w:t>‘i_count’ (vector [19:0])</w:t>
       </w:r>
     </w:p>
     <w:p>
@@ -2225,7 +2143,7 @@
           <w:b w:val="0"/>
           <w:bCs w:val="0"/>
         </w:rPr>
-        <w:t>‘o_digit_0’</w:t>
+        <w:t>‘o_segout1’ (vector [7:0])</w:t>
       </w:r>
     </w:p>
     <w:p>
@@ -2235,6 +2153,10 @@
           <w:ilvl w:val="0"/>
           <w:numId w:val="17"/>
         </w:numPr>
+        <w:bidi w:val="0"/>
+        <w:spacing w:before="0" w:beforeAutospacing="off" w:after="160" w:afterAutospacing="off" w:line="259" w:lineRule="auto"/>
+        <w:ind w:right="0"/>
+        <w:jc w:val="left"/>
         <w:rPr>
           <w:rFonts w:ascii="Calibri" w:hAnsi="Calibri" w:eastAsia="Calibri" w:cs="Calibri" w:asciiTheme="minorAscii" w:hAnsiTheme="minorAscii" w:eastAsiaTheme="minorAscii" w:cstheme="minorAscii"/>
           <w:b w:val="0"/>
@@ -2248,7 +2170,7 @@
           <w:b w:val="0"/>
           <w:bCs w:val="0"/>
         </w:rPr>
-        <w:t>‘o_digit_1’</w:t>
+        <w:t>‘o_segout2’ (vector [7:0])</w:t>
       </w:r>
     </w:p>
     <w:p>
@@ -2258,6 +2180,10 @@
           <w:ilvl w:val="0"/>
           <w:numId w:val="17"/>
         </w:numPr>
+        <w:bidi w:val="0"/>
+        <w:spacing w:before="0" w:beforeAutospacing="off" w:after="160" w:afterAutospacing="off" w:line="259" w:lineRule="auto"/>
+        <w:ind w:right="0"/>
+        <w:jc w:val="left"/>
         <w:rPr>
           <w:rFonts w:ascii="Calibri" w:hAnsi="Calibri" w:eastAsia="Calibri" w:cs="Calibri" w:asciiTheme="minorAscii" w:hAnsiTheme="minorAscii" w:eastAsiaTheme="minorAscii" w:cstheme="minorAscii"/>
           <w:b w:val="0"/>
@@ -2271,7 +2197,7 @@
           <w:b w:val="0"/>
           <w:bCs w:val="0"/>
         </w:rPr>
-        <w:t>‘o_digit_2’</w:t>
+        <w:t>‘o_segout3’ (vector [7:0])</w:t>
       </w:r>
     </w:p>
     <w:p>
@@ -2281,6 +2207,10 @@
           <w:ilvl w:val="0"/>
           <w:numId w:val="17"/>
         </w:numPr>
+        <w:bidi w:val="0"/>
+        <w:spacing w:before="0" w:beforeAutospacing="off" w:after="160" w:afterAutospacing="off" w:line="259" w:lineRule="auto"/>
+        <w:ind w:right="0"/>
+        <w:jc w:val="left"/>
         <w:rPr>
           <w:rFonts w:ascii="Calibri" w:hAnsi="Calibri" w:eastAsia="Calibri" w:cs="Calibri" w:asciiTheme="minorAscii" w:hAnsiTheme="minorAscii" w:eastAsiaTheme="minorAscii" w:cstheme="minorAscii"/>
           <w:b w:val="0"/>
@@ -2294,7 +2224,7 @@
           <w:b w:val="0"/>
           <w:bCs w:val="0"/>
         </w:rPr>
-        <w:t>‘o_digit_3’</w:t>
+        <w:t>‘o_segout4’ (vector [7:0])</w:t>
       </w:r>
     </w:p>
     <w:p>
@@ -2304,6 +2234,10 @@
           <w:ilvl w:val="0"/>
           <w:numId w:val="17"/>
         </w:numPr>
+        <w:bidi w:val="0"/>
+        <w:spacing w:before="0" w:beforeAutospacing="off" w:after="160" w:afterAutospacing="off" w:line="259" w:lineRule="auto"/>
+        <w:ind w:right="0"/>
+        <w:jc w:val="left"/>
         <w:rPr>
           <w:rFonts w:ascii="Calibri" w:hAnsi="Calibri" w:eastAsia="Calibri" w:cs="Calibri" w:asciiTheme="minorAscii" w:hAnsiTheme="minorAscii" w:eastAsiaTheme="minorAscii" w:cstheme="minorAscii"/>
           <w:b w:val="0"/>
@@ -2317,7 +2251,7 @@
           <w:b w:val="0"/>
           <w:bCs w:val="0"/>
         </w:rPr>
-        <w:t>‘o_digit_4’</w:t>
+        <w:t>‘o_segout5’ (vector [7:0])</w:t>
       </w:r>
     </w:p>
     <w:sectPr>

</xml_diff>